<commit_message>
installs new matterport link
</commit_message>
<xml_diff>
--- a/capstone_presentation.docx
+++ b/capstone_presentation.docx
@@ -403,9 +403,8 @@
     </w:p>
     <w:p>
       <w:pPr>
-        <w:rPr>
-          <w:color w:val="C00000"/>
-        </w:rPr>
+        <w:pStyle w:val="NormalWeb"/>
+        <w:spacing w:before="300" w:beforeAutospacing="0" w:after="300" w:afterAutospacing="0"/>
       </w:pPr>
       <w:r>
         <w:rPr>
@@ -413,13 +412,21 @@
         </w:rPr>
         <w:t>The profile page greets the customer and displays any pending or completed orders. Login is required for access to this page. To allow for public access to photos, the showcase page displays all services that have been requested by a particular customer. This customer is identified by entering the corresponding email address into a form.</w:t>
       </w:r>
-    </w:p>
-    <w:p>
-      <w:pPr>
-        <w:rPr>
-          <w:color w:val="C00000"/>
-        </w:rPr>
-      </w:pPr>
+      <w:r>
+        <w:rPr>
+          <w:color w:val="C00000"/>
+        </w:rPr>
+        <w:t xml:space="preserve"> </w:t>
+      </w:r>
+      <w:r>
+        <w:rPr>
+          <w:rFonts w:ascii="Arial" w:hAnsi="Arial" w:cs="Arial"/>
+          <w:color w:val="C00000"/>
+          <w:sz w:val="22"/>
+          <w:szCs w:val="22"/>
+        </w:rPr>
+        <w:t>When scanned, the QR code on both pages leads to the showcase, allowing for sharing with mobile devices.</w:t>
+      </w:r>
     </w:p>
     <w:p>
       <w:pPr>
@@ -724,6 +731,7 @@
           <w:sz w:val="22"/>
           <w:szCs w:val="22"/>
         </w:rPr>
+        <w:lastRenderedPageBreak/>
         <w:t xml:space="preserve">Massive merge conflict with </w:t>
       </w:r>
       <w:proofErr w:type="spellStart"/>
@@ -813,7 +821,6 @@
           <w:sz w:val="22"/>
           <w:szCs w:val="22"/>
         </w:rPr>
-        <w:lastRenderedPageBreak/>
         <w:t xml:space="preserve">Understanding differences between how the express </w:t>
       </w:r>
       <w:proofErr w:type="spellStart"/>
@@ -853,27 +860,7 @@
           <w:sz w:val="22"/>
           <w:szCs w:val="22"/>
         </w:rPr>
-        <w:t xml:space="preserve">definitely hooks, </w:t>
-      </w:r>
-      <w:proofErr w:type="gramStart"/>
-      <w:r>
-        <w:rPr>
-          <w:rFonts w:ascii="Arial" w:hAnsi="Arial" w:cs="Arial"/>
-          <w:color w:val="C27BA0"/>
-          <w:sz w:val="22"/>
-          <w:szCs w:val="22"/>
-        </w:rPr>
-        <w:t>it's</w:t>
-      </w:r>
-      <w:proofErr w:type="gramEnd"/>
-      <w:r>
-        <w:rPr>
-          <w:rFonts w:ascii="Arial" w:hAnsi="Arial" w:cs="Arial"/>
-          <w:color w:val="C27BA0"/>
-          <w:sz w:val="22"/>
-          <w:szCs w:val="22"/>
-        </w:rPr>
-        <w:t xml:space="preserve"> a been a learning process</w:t>
+        <w:t>definitely hooks, it's a been a learning process</w:t>
       </w:r>
     </w:p>
     <w:p>
@@ -1577,7 +1564,6 @@
     <w:name w:val="Normal (Web)"/>
     <w:basedOn w:val="Normal"/>
     <w:uiPriority w:val="99"/>
-    <w:semiHidden/>
     <w:unhideWhenUsed/>
     <w:rsid w:val="00623AB8"/>
     <w:pPr>

</xml_diff>